<commit_message>
Converting Word documents to MarkDown: "Connectors & Connections": Manually checking differences between rendered MarkDown and Word. Last checks if markup looks ok.
</commit_message>
<xml_diff>
--- a/1. Spec/15. System Objects/4. Connectors & Connections.docx
+++ b/1. Spec/15. System Objects/4. Connectors & Connections.docx
@@ -1,6 +1,6 @@
 
 <file path=word/document.xml><?xml version="1.0" encoding="utf-8"?>
-<w:document xmlns:wpc="http://schemas.microsoft.com/office/word/2010/wordprocessingCanvas" xmlns:cx="http://schemas.microsoft.com/office/drawing/2014/chartex" xmlns:cx1="http://schemas.microsoft.com/office/drawing/2015/9/8/chartex" xmlns:cx2="http://schemas.microsoft.com/office/drawing/2015/10/21/chartex" xmlns:cx3="http://schemas.microsoft.com/office/drawing/2016/5/9/chartex" xmlns:cx4="http://schemas.microsoft.com/office/drawing/2016/5/10/chartex" xmlns:cx5="http://schemas.microsoft.com/office/drawing/2016/5/11/chartex" xmlns:cx6="http://schemas.microsoft.com/office/drawing/2016/5/12/chartex" xmlns:cx7="http://schemas.microsoft.com/office/drawing/2016/5/13/chartex" xmlns:cx8="http://schemas.microsoft.com/office/drawing/2016/5/14/chartex" xmlns:mc="http://schemas.openxmlformats.org/markup-compatibility/2006" xmlns:aink="http://schemas.microsoft.com/office/drawing/2016/ink" xmlns:am3d="http://schemas.microsoft.com/office/drawing/2017/model3d" xmlns:o="urn:schemas-microsoft-com:office:office" xmlns:r="http://schemas.openxmlformats.org/officeDocument/2006/relationships" xmlns:m="http://schemas.openxmlformats.org/officeDocument/2006/math" xmlns:v="urn:schemas-microsoft-com:vml" xmlns:wp14="http://schemas.microsoft.com/office/word/2010/wordprocessingDrawing" xmlns:wp="http://schemas.openxmlformats.org/drawingml/2006/wordprocessingDrawing" xmlns:w10="urn:schemas-microsoft-com:office:word" xmlns:w="http://schemas.openxmlformats.org/wordprocessingml/2006/main" xmlns:w14="http://schemas.microsoft.com/office/word/2010/wordml" xmlns:w15="http://schemas.microsoft.com/office/word/2012/wordml" xmlns:w16cid="http://schemas.microsoft.com/office/word/2016/wordml/cid" xmlns:w16se="http://schemas.microsoft.com/office/word/2015/wordml/symex" xmlns:wpg="http://schemas.microsoft.com/office/word/2010/wordprocessingGroup" xmlns:wpi="http://schemas.microsoft.com/office/word/2010/wordprocessingInk" xmlns:wne="http://schemas.microsoft.com/office/word/2006/wordml" xmlns:wps="http://schemas.microsoft.com/office/word/2010/wordprocessingShape" mc:Ignorable="w14 w15 w16se w16cid wp14">
+<w:document xmlns:wpc="http://schemas.microsoft.com/office/word/2010/wordprocessingCanvas" xmlns:cx="http://schemas.microsoft.com/office/drawing/2014/chartex" xmlns:cx1="http://schemas.microsoft.com/office/drawing/2015/9/8/chartex" xmlns:cx2="http://schemas.microsoft.com/office/drawing/2015/10/21/chartex" xmlns:cx3="http://schemas.microsoft.com/office/drawing/2016/5/9/chartex" xmlns:cx4="http://schemas.microsoft.com/office/drawing/2016/5/10/chartex" xmlns:cx5="http://schemas.microsoft.com/office/drawing/2016/5/11/chartex" xmlns:cx6="http://schemas.microsoft.com/office/drawing/2016/5/12/chartex" xmlns:cx7="http://schemas.microsoft.com/office/drawing/2016/5/13/chartex" xmlns:cx8="http://schemas.microsoft.com/office/drawing/2016/5/14/chartex" xmlns:mc="http://schemas.openxmlformats.org/markup-compatibility/2006" xmlns:aink="http://schemas.microsoft.com/office/drawing/2016/ink" xmlns:am3d="http://schemas.microsoft.com/office/drawing/2017/model3d" xmlns:o="urn:schemas-microsoft-com:office:office" xmlns:r="http://schemas.openxmlformats.org/officeDocument/2006/relationships" xmlns:m="http://schemas.openxmlformats.org/officeDocument/2006/math" xmlns:v="urn:schemas-microsoft-com:vml" xmlns:wp14="http://schemas.microsoft.com/office/word/2010/wordprocessingDrawing" xmlns:wp="http://schemas.openxmlformats.org/drawingml/2006/wordprocessingDrawing" xmlns:w10="urn:schemas-microsoft-com:office:word" xmlns:w="http://schemas.openxmlformats.org/wordprocessingml/2006/main" xmlns:w14="http://schemas.microsoft.com/office/word/2010/wordml" xmlns:w15="http://schemas.microsoft.com/office/word/2012/wordml" xmlns:w16cex="http://schemas.microsoft.com/office/word/2018/wordml/cex" xmlns:w16cid="http://schemas.microsoft.com/office/word/2016/wordml/cid" xmlns:w16="http://schemas.microsoft.com/office/word/2018/wordml" xmlns:w16se="http://schemas.microsoft.com/office/word/2015/wordml/symex" xmlns:wpg="http://schemas.microsoft.com/office/word/2010/wordprocessingGroup" xmlns:wpi="http://schemas.microsoft.com/office/word/2010/wordprocessingInk" xmlns:wne="http://schemas.microsoft.com/office/word/2006/wordml" xmlns:wps="http://schemas.microsoft.com/office/word/2010/wordprocessingShape" mc:Ignorable="w14 w15 w16se w16cid w16 w16cex wp14">
   <w:background w:color="000000"/>
   <w:body>
     <w:tbl>
@@ -275,7 +275,7 @@
         <w:t xml:space="preserve">system </w:t>
       </w:r>
       <w:r>
-        <w:t xml:space="preserve">command definition, and it looks like the result of an </w:t>
+        <w:t xml:space="preserve">command definition, and it looks like the result of a </w:t>
       </w:r>
       <w:r>
         <w:rPr>
@@ -1844,11 +1844,9 @@
               <w:ind w:left="0"/>
               <w:jc w:val="center"/>
             </w:pPr>
-            <w:bookmarkStart w:id="0" w:name="_GoBack"/>
             <w:r>
               <w:t>Set Clone (2)</w:t>
             </w:r>
-            <w:bookmarkEnd w:id="0"/>
           </w:p>
         </w:tc>
       </w:tr>
@@ -4349,15 +4347,10 @@
     </w:p>
     <w:p>
       <w:r>
-        <w:t xml:space="preserve">each consult of the symbol on the right, that connects inwards, results in a call to </w:t>
-      </w:r>
-      <w:proofErr w:type="spellStart"/>
-      <w:r>
-        <w:t>to</w:t>
-      </w:r>
-      <w:proofErr w:type="spellEnd"/>
-      <w:r>
-        <w:t xml:space="preserve"> the </w:t>
+        <w:t>E</w:t>
+      </w:r>
+      <w:r>
+        <w:t xml:space="preserve">ach consult of the symbol on the right, that connects inwards, results in a call to to the </w:t>
       </w:r>
       <w:r>
         <w:rPr>
@@ -4467,7 +4460,10 @@
     </w:p>
     <w:p>
       <w:r>
-        <w:t xml:space="preserve">the symbol is directly connected to the target object. It stores the </w:t>
+        <w:t>T</w:t>
+      </w:r>
+      <w:r>
+        <w:t xml:space="preserve">he symbol is directly connected to the target object. It stores the </w:t>
       </w:r>
       <w:r>
         <w:rPr>
@@ -4494,15 +4490,7 @@
         <w:t xml:space="preserve">have been </w:t>
       </w:r>
       <w:r>
-        <w:t xml:space="preserve">established through </w:t>
-      </w:r>
-      <w:proofErr w:type="spellStart"/>
-      <w:r>
-        <w:t>acccess</w:t>
-      </w:r>
-      <w:proofErr w:type="spellEnd"/>
-      <w:r>
-        <w:t xml:space="preserve"> to a </w:t>
+        <w:t xml:space="preserve">established through access to a </w:t>
       </w:r>
       <w:r>
         <w:rPr>
@@ -5255,7 +5243,7 @@
 </file>
 
 <file path=word/numbering.xml><?xml version="1.0" encoding="utf-8"?>
-<w:numbering xmlns:wpc="http://schemas.microsoft.com/office/word/2010/wordprocessingCanvas" xmlns:cx="http://schemas.microsoft.com/office/drawing/2014/chartex" xmlns:cx1="http://schemas.microsoft.com/office/drawing/2015/9/8/chartex" xmlns:cx2="http://schemas.microsoft.com/office/drawing/2015/10/21/chartex" xmlns:cx3="http://schemas.microsoft.com/office/drawing/2016/5/9/chartex" xmlns:cx4="http://schemas.microsoft.com/office/drawing/2016/5/10/chartex" xmlns:cx5="http://schemas.microsoft.com/office/drawing/2016/5/11/chartex" xmlns:cx6="http://schemas.microsoft.com/office/drawing/2016/5/12/chartex" xmlns:cx7="http://schemas.microsoft.com/office/drawing/2016/5/13/chartex" xmlns:cx8="http://schemas.microsoft.com/office/drawing/2016/5/14/chartex" xmlns:mc="http://schemas.openxmlformats.org/markup-compatibility/2006" xmlns:aink="http://schemas.microsoft.com/office/drawing/2016/ink" xmlns:am3d="http://schemas.microsoft.com/office/drawing/2017/model3d" xmlns:o="urn:schemas-microsoft-com:office:office" xmlns:r="http://schemas.openxmlformats.org/officeDocument/2006/relationships" xmlns:m="http://schemas.openxmlformats.org/officeDocument/2006/math" xmlns:v="urn:schemas-microsoft-com:vml" xmlns:wp14="http://schemas.microsoft.com/office/word/2010/wordprocessingDrawing" xmlns:wp="http://schemas.openxmlformats.org/drawingml/2006/wordprocessingDrawing" xmlns:w10="urn:schemas-microsoft-com:office:word" xmlns:w="http://schemas.openxmlformats.org/wordprocessingml/2006/main" xmlns:w14="http://schemas.microsoft.com/office/word/2010/wordml" xmlns:w15="http://schemas.microsoft.com/office/word/2012/wordml" xmlns:w16cid="http://schemas.microsoft.com/office/word/2016/wordml/cid" xmlns:w16se="http://schemas.microsoft.com/office/word/2015/wordml/symex" xmlns:wpg="http://schemas.microsoft.com/office/word/2010/wordprocessingGroup" xmlns:wpi="http://schemas.microsoft.com/office/word/2010/wordprocessingInk" xmlns:wne="http://schemas.microsoft.com/office/word/2006/wordml" xmlns:wps="http://schemas.microsoft.com/office/word/2010/wordprocessingShape" mc:Ignorable="w14 w15 w16se w16cid wp14">
+<w:numbering xmlns:wpc="http://schemas.microsoft.com/office/word/2010/wordprocessingCanvas" xmlns:cx="http://schemas.microsoft.com/office/drawing/2014/chartex" xmlns:cx1="http://schemas.microsoft.com/office/drawing/2015/9/8/chartex" xmlns:cx2="http://schemas.microsoft.com/office/drawing/2015/10/21/chartex" xmlns:cx3="http://schemas.microsoft.com/office/drawing/2016/5/9/chartex" xmlns:cx4="http://schemas.microsoft.com/office/drawing/2016/5/10/chartex" xmlns:cx5="http://schemas.microsoft.com/office/drawing/2016/5/11/chartex" xmlns:cx6="http://schemas.microsoft.com/office/drawing/2016/5/12/chartex" xmlns:cx7="http://schemas.microsoft.com/office/drawing/2016/5/13/chartex" xmlns:cx8="http://schemas.microsoft.com/office/drawing/2016/5/14/chartex" xmlns:mc="http://schemas.openxmlformats.org/markup-compatibility/2006" xmlns:aink="http://schemas.microsoft.com/office/drawing/2016/ink" xmlns:am3d="http://schemas.microsoft.com/office/drawing/2017/model3d" xmlns:o="urn:schemas-microsoft-com:office:office" xmlns:r="http://schemas.openxmlformats.org/officeDocument/2006/relationships" xmlns:m="http://schemas.openxmlformats.org/officeDocument/2006/math" xmlns:v="urn:schemas-microsoft-com:vml" xmlns:wp14="http://schemas.microsoft.com/office/word/2010/wordprocessingDrawing" xmlns:wp="http://schemas.openxmlformats.org/drawingml/2006/wordprocessingDrawing" xmlns:w10="urn:schemas-microsoft-com:office:word" xmlns:w="http://schemas.openxmlformats.org/wordprocessingml/2006/main" xmlns:w14="http://schemas.microsoft.com/office/word/2010/wordml" xmlns:w15="http://schemas.microsoft.com/office/word/2012/wordml" xmlns:w16cex="http://schemas.microsoft.com/office/word/2018/wordml/cex" xmlns:w16cid="http://schemas.microsoft.com/office/word/2016/wordml/cid" xmlns:w16="http://schemas.microsoft.com/office/word/2018/wordml" xmlns:w16se="http://schemas.microsoft.com/office/word/2015/wordml/symex" xmlns:wpg="http://schemas.microsoft.com/office/word/2010/wordprocessingGroup" xmlns:wpi="http://schemas.microsoft.com/office/word/2010/wordprocessingInk" xmlns:wne="http://schemas.microsoft.com/office/word/2006/wordml" xmlns:wps="http://schemas.microsoft.com/office/word/2010/wordprocessingShape" mc:Ignorable="w14 w15 w16se w16cid w16 w16cex wp14">
   <w:abstractNum w:abstractNumId="0" w15:restartNumberingAfterBreak="0">
     <w:nsid w:val="FFFFFF7C"/>
     <w:multiLevelType w:val="singleLevel"/>
@@ -5475,7 +5463,7 @@
 </file>
 
 <file path=word/styles.xml><?xml version="1.0" encoding="utf-8"?>
-<w:styles xmlns:mc="http://schemas.openxmlformats.org/markup-compatibility/2006" xmlns:r="http://schemas.openxmlformats.org/officeDocument/2006/relationships" xmlns:w="http://schemas.openxmlformats.org/wordprocessingml/2006/main" xmlns:w14="http://schemas.microsoft.com/office/word/2010/wordml" xmlns:w15="http://schemas.microsoft.com/office/word/2012/wordml" xmlns:w16cid="http://schemas.microsoft.com/office/word/2016/wordml/cid" xmlns:w16se="http://schemas.microsoft.com/office/word/2015/wordml/symex" mc:Ignorable="w14 w15 w16se w16cid">
+<w:styles xmlns:mc="http://schemas.openxmlformats.org/markup-compatibility/2006" xmlns:r="http://schemas.openxmlformats.org/officeDocument/2006/relationships" xmlns:w="http://schemas.openxmlformats.org/wordprocessingml/2006/main" xmlns:w14="http://schemas.microsoft.com/office/word/2010/wordml" xmlns:w15="http://schemas.microsoft.com/office/word/2012/wordml" xmlns:w16cex="http://schemas.microsoft.com/office/word/2018/wordml/cex" xmlns:w16cid="http://schemas.microsoft.com/office/word/2016/wordml/cid" xmlns:w16="http://schemas.microsoft.com/office/word/2018/wordml" xmlns:w16se="http://schemas.microsoft.com/office/word/2015/wordml/symex" mc:Ignorable="w14 w15 w16se w16cid w16 w16cex">
   <w:docDefaults>
     <w:rPrDefault>
       <w:rPr>

</xml_diff>